<commit_message>
updated readme and diary
</commit_message>
<xml_diff>
--- a/SDS_learning_diary.docx
+++ b/SDS_learning_diary.docx
@@ -1729,8 +1729,94 @@
           <w:lang w:val="en-US"/>
         </w:rPr>
       </w:pPr>
+    </w:p>
+    <w:p>
+      <w:pPr>
+        <w:pStyle w:val="BodyText"/>
+        <w:rPr>
+          <w:lang w:val="en-US"/>
+        </w:rPr>
+      </w:pPr>
+      <w:r>
+        <w:rPr>
+          <w:lang w:val="en-US"/>
+        </w:rPr>
+        <w:t>18.12.2019</w:t>
+      </w:r>
+    </w:p>
+    <w:p>
+      <w:pPr>
+        <w:pStyle w:val="BodyText"/>
+        <w:rPr>
+          <w:lang w:val="en-US"/>
+        </w:rPr>
+      </w:pPr>
       <w:bookmarkStart w:id="0" w:name="_GoBack"/>
       <w:bookmarkEnd w:id="0"/>
+    </w:p>
+    <w:p>
+      <w:pPr>
+        <w:pStyle w:val="BodyText"/>
+        <w:rPr>
+          <w:lang w:val="en-US"/>
+        </w:rPr>
+      </w:pPr>
+      <w:r>
+        <w:rPr>
+          <w:lang w:val="en-US"/>
+        </w:rPr>
+        <w:t xml:space="preserve">I refreshed my memory about deploying the page by looking at the course video again. Initially I had some problems with displaying the images, but it didn’t take long to </w:t>
+      </w:r>
+      <w:proofErr w:type="spellStart"/>
+      <w:r>
+        <w:rPr>
+          <w:lang w:val="en-US"/>
+        </w:rPr>
+        <w:t>realise</w:t>
+      </w:r>
+      <w:proofErr w:type="spellEnd"/>
+      <w:r>
+        <w:rPr>
+          <w:lang w:val="en-US"/>
+        </w:rPr>
+        <w:t xml:space="preserve"> that I just needed to fix their </w:t>
+      </w:r>
+      <w:proofErr w:type="spellStart"/>
+      <w:r>
+        <w:rPr>
+          <w:lang w:val="en-US"/>
+        </w:rPr>
+        <w:t>urls</w:t>
+      </w:r>
+      <w:proofErr w:type="spellEnd"/>
+      <w:r>
+        <w:rPr>
+          <w:lang w:val="en-US"/>
+        </w:rPr>
+        <w:t xml:space="preserve">. Then I made a video showing the project running and uploaded it on </w:t>
+      </w:r>
+      <w:proofErr w:type="spellStart"/>
+      <w:r>
+        <w:rPr>
+          <w:lang w:val="en-US"/>
+        </w:rPr>
+        <w:t>Youtube</w:t>
+      </w:r>
+      <w:proofErr w:type="spellEnd"/>
+      <w:r>
+        <w:rPr>
+          <w:lang w:val="en-US"/>
+        </w:rPr>
+        <w:t>.</w:t>
+      </w:r>
+    </w:p>
+    <w:p>
+      <w:pPr>
+        <w:pStyle w:val="BodyText"/>
+        <w:rPr>
+          <w:lang w:val="en-US"/>
+        </w:rPr>
+      </w:pPr>
     </w:p>
     <w:sectPr>
       <w:headerReference w:type="default" r:id="rId10"/>
@@ -4180,6 +4266,15 @@
 </file>
 
 <file path=customXml/item1.xml><?xml version="1.0" encoding="utf-8"?>
+<?mso-contentType ?>
+<FormTemplates xmlns="http://schemas.microsoft.com/sharepoint/v3/contenttype/forms">
+  <Display>DocumentLibraryForm</Display>
+  <Edit>DocumentLibraryForm</Edit>
+  <New>DocumentLibraryForm</New>
+</FormTemplates>
+</file>
+
+<file path=customXml/item2.xml><?xml version="1.0" encoding="utf-8"?>
 <ct:contentTypeSchema xmlns:ct="http://schemas.microsoft.com/office/2006/metadata/contentType" xmlns:ma="http://schemas.microsoft.com/office/2006/metadata/properties/metaAttributes" ct:_="" ma:_="" ma:contentTypeName="Asiakirja" ma:contentTypeID="0x01010017418C401CCB2042A3A99A19F43F356D" ma:contentTypeVersion="1" ma:contentTypeDescription="Luo uusi asiakirja." ma:contentTypeScope="" ma:versionID="f4b075d3ca74a5dbaed73e767a156aa0">
   <xsd:schema xmlns:xsd="http://www.w3.org/2001/XMLSchema" xmlns:p="http://schemas.microsoft.com/office/2006/metadata/properties" xmlns:ns1="http://schemas.microsoft.com/sharepoint/v3" targetNamespace="http://schemas.microsoft.com/office/2006/metadata/properties" ma:root="true" ma:fieldsID="4340a008e99365d80b71206bae222996" ns1:_="">
     <xsd:import namespace="http://schemas.microsoft.com/sharepoint/v3"/>
@@ -4245,15 +4340,6 @@
 </ct:contentTypeSchema>
 </file>
 
-<file path=customXml/item2.xml><?xml version="1.0" encoding="utf-8"?>
-<?mso-contentType ?>
-<FormTemplates xmlns="http://schemas.microsoft.com/sharepoint/v3/contenttype/forms">
-  <Display>DocumentLibraryForm</Display>
-  <Edit>DocumentLibraryForm</Edit>
-  <New>DocumentLibraryForm</New>
-</FormTemplates>
-</file>
-
 <file path=customXml/item3.xml><?xml version="1.0" encoding="utf-8"?>
 <p:properties xmlns:p="http://schemas.microsoft.com/office/2006/metadata/properties" xmlns:xsi="http://www.w3.org/2001/XMLSchema-instance" xmlns:pc="http://schemas.microsoft.com/office/infopath/2007/PartnerControls">
   <documentManagement>
@@ -4264,6 +4350,14 @@
 </file>
 
 <file path=customXml/itemProps1.xml><?xml version="1.0" encoding="utf-8"?>
+<ds:datastoreItem xmlns:ds="http://schemas.openxmlformats.org/officeDocument/2006/customXml" ds:itemID="{13FBD2FA-5696-460D-A278-9A302A0F72AE}">
+  <ds:schemaRefs>
+    <ds:schemaRef ds:uri="http://schemas.microsoft.com/sharepoint/v3/contenttype/forms"/>
+  </ds:schemaRefs>
+</ds:datastoreItem>
+</file>
+
+<file path=customXml/itemProps2.xml><?xml version="1.0" encoding="utf-8"?>
 <ds:datastoreItem xmlns:ds="http://schemas.openxmlformats.org/officeDocument/2006/customXml" ds:itemID="{B9A87442-5A7B-46FD-BD28-170CE9B7256F}">
   <ds:schemaRefs>
     <ds:schemaRef ds:uri="http://schemas.microsoft.com/office/2006/metadata/contentType"/>
@@ -4280,14 +4374,6 @@
 </ds:datastoreItem>
 </file>
 
-<file path=customXml/itemProps2.xml><?xml version="1.0" encoding="utf-8"?>
-<ds:datastoreItem xmlns:ds="http://schemas.openxmlformats.org/officeDocument/2006/customXml" ds:itemID="{13FBD2FA-5696-460D-A278-9A302A0F72AE}">
-  <ds:schemaRefs>
-    <ds:schemaRef ds:uri="http://schemas.microsoft.com/sharepoint/v3/contenttype/forms"/>
-  </ds:schemaRefs>
-</ds:datastoreItem>
-</file>
-
 <file path=customXml/itemProps3.xml><?xml version="1.0" encoding="utf-8"?>
 <ds:datastoreItem xmlns:ds="http://schemas.openxmlformats.org/officeDocument/2006/customXml" ds:itemID="{FA8F0064-303C-446D-896E-46EEB9A79DC3}">
   <ds:schemaRefs>

</xml_diff>